<commit_message>
Change Design 5 disadvantage
</commit_message>
<xml_diff>
--- a/Design_Comparison_E26.docx
+++ b/Design_Comparison_E26.docx
@@ -141,15 +141,7 @@
               </w:numPr>
             </w:pPr>
             <w:r>
-              <w:t xml:space="preserve">Is slower because it </w:t>
-            </w:r>
-            <w:proofErr w:type="gramStart"/>
-            <w:r>
-              <w:t>has to</w:t>
-            </w:r>
-            <w:proofErr w:type="gramEnd"/>
-            <w:r>
-              <w:t xml:space="preserve"> compute twice</w:t>
+              <w:t>Is slower because it has to compute twice</w:t>
             </w:r>
           </w:p>
         </w:tc>
@@ -198,15 +190,7 @@
               </w:numPr>
             </w:pPr>
             <w:r>
-              <w:t xml:space="preserve">Is slower because it </w:t>
-            </w:r>
-            <w:proofErr w:type="gramStart"/>
-            <w:r>
-              <w:t>has to</w:t>
-            </w:r>
-            <w:proofErr w:type="gramEnd"/>
-            <w:r>
-              <w:t xml:space="preserve"> compute twice</w:t>
+              <w:t>Is slower because it has to compute twice</w:t>
             </w:r>
           </w:p>
         </w:tc>
@@ -255,15 +239,7 @@
               </w:numPr>
             </w:pPr>
             <w:r>
-              <w:t xml:space="preserve">Will use more memory because it </w:t>
-            </w:r>
-            <w:proofErr w:type="gramStart"/>
-            <w:r>
-              <w:t>has to</w:t>
-            </w:r>
-            <w:proofErr w:type="gramEnd"/>
-            <w:r>
-              <w:t xml:space="preserve"> store four variables</w:t>
+              <w:t>Will use more memory because it has to store four variables</w:t>
             </w:r>
           </w:p>
         </w:tc>
@@ -312,7 +288,7 @@
               </w:numPr>
             </w:pPr>
             <w:r>
-              <w:t>Need to downcast</w:t>
+              <w:t>Use too many instances</w:t>
             </w:r>
             <w:bookmarkStart w:id="0" w:name="_GoBack"/>
             <w:bookmarkEnd w:id="0"/>

</xml_diff>